<commit_message>
Atualizacoes MER, DER, Descritivo do projeto, Massa de dados, Logico-realcional
</commit_message>
<xml_diff>
--- a/DATABASE/Modelo Lógico_Relacional.docx
+++ b/DATABASE/Modelo Lógico_Relacional.docx
@@ -117,7 +117,7 @@
     </w:p>
     <w:p>
       <w:pPr>
-        <w:spacing w:after="0" w:line="240" w:lineRule="auto"/>
+        <w:spacing w:line="240" w:lineRule="auto"/>
         <w:rPr>
           <w:lang w:val="pt-BR"/>
         </w:rPr>
@@ -127,6 +127,50 @@
         <w:rPr>
           <w:lang w:val="pt-BR"/>
         </w:rPr>
+        <w:t>COTACAO(</w:t>
+      </w:r>
+      <w:proofErr w:type="gramEnd"/>
+      <w:r>
+        <w:rPr>
+          <w:lang w:val="pt-BR"/>
+        </w:rPr>
+        <w:t>COD_MOEDA, DESCR_MOEDA, VALOR_EM_REAIS)</w:t>
+      </w:r>
+    </w:p>
+    <w:p>
+      <w:pPr>
+        <w:spacing w:line="240" w:lineRule="auto"/>
+        <w:rPr>
+          <w:lang w:val="pt-BR"/>
+        </w:rPr>
+      </w:pPr>
+      <w:proofErr w:type="gramStart"/>
+      <w:r>
+        <w:rPr>
+          <w:lang w:val="pt-BR"/>
+        </w:rPr>
+        <w:t>NIVEL_ACESSO(</w:t>
+      </w:r>
+      <w:proofErr w:type="gramEnd"/>
+      <w:r>
+        <w:rPr>
+          <w:lang w:val="pt-BR"/>
+        </w:rPr>
+        <w:t>COD_NIVEL_AC, DESCRI_NIVEL_AC)</w:t>
+      </w:r>
+    </w:p>
+    <w:p>
+      <w:pPr>
+        <w:spacing w:after="0" w:line="240" w:lineRule="auto"/>
+        <w:rPr>
+          <w:lang w:val="pt-BR"/>
+        </w:rPr>
+      </w:pPr>
+      <w:proofErr w:type="gramStart"/>
+      <w:r>
+        <w:rPr>
+          <w:lang w:val="pt-BR"/>
+        </w:rPr>
         <w:t>USUARIO(</w:t>
       </w:r>
       <w:proofErr w:type="gramEnd"/>
@@ -141,27 +185,227 @@
         <w:rPr>
           <w:lang w:val="pt-BR"/>
         </w:rPr>
-        <w:t>, NOME_US, SENHA_U, AVATAR_U)</w:t>
-      </w:r>
-    </w:p>
-    <w:p>
-      <w:pPr>
-        <w:spacing w:after="0" w:line="240" w:lineRule="auto"/>
-        <w:rPr>
-          <w:lang w:val="pt-BR"/>
-        </w:rPr>
-      </w:pPr>
-    </w:p>
-    <w:p>
-      <w:pPr>
-        <w:spacing w:after="0" w:line="240" w:lineRule="auto"/>
-        <w:rPr>
-          <w:lang w:val="pt-BR"/>
-        </w:rPr>
-      </w:pPr>
+        <w:t>, NOME_US, SENHA_U</w:t>
+      </w:r>
+      <w:r>
+        <w:rPr>
+          <w:lang w:val="pt-BR"/>
+        </w:rPr>
+        <w:t>S</w:t>
+      </w:r>
+      <w:r>
+        <w:rPr>
+          <w:lang w:val="pt-BR"/>
+        </w:rPr>
+        <w:t>, AVATAR_U</w:t>
+      </w:r>
+      <w:r>
+        <w:rPr>
+          <w:lang w:val="pt-BR"/>
+        </w:rPr>
+        <w:t>S,COD_MOEDA,COD_NIVEL_ACESSO</w:t>
+      </w:r>
+      <w:r>
+        <w:rPr>
+          <w:lang w:val="pt-BR"/>
+        </w:rPr>
+        <w:t>, COD_US_ADM</w:t>
+      </w:r>
+      <w:r>
+        <w:rPr>
+          <w:lang w:val="pt-BR"/>
+        </w:rPr>
+        <w:t>)</w:t>
+      </w:r>
+    </w:p>
+    <w:p>
+      <w:pPr>
+        <w:spacing w:after="0" w:line="240" w:lineRule="auto"/>
+        <w:rPr>
+          <w:color w:val="FF0000"/>
+          <w:lang w:val="pt-BR"/>
+        </w:rPr>
+      </w:pPr>
+      <w:r>
+        <w:rPr>
+          <w:lang w:val="pt-BR"/>
+        </w:rPr>
+        <w:tab/>
+      </w:r>
+      <w:r>
+        <w:rPr>
+          <w:color w:val="FF0000"/>
+          <w:lang w:val="pt-BR"/>
+        </w:rPr>
+        <w:t xml:space="preserve"> COD_MOEDA REFERENCIA </w:t>
+      </w:r>
       <w:proofErr w:type="gramStart"/>
       <w:r>
         <w:rPr>
+          <w:color w:val="FF0000"/>
+          <w:lang w:val="pt-BR"/>
+        </w:rPr>
+        <w:t>COTACAO.</w:t>
+      </w:r>
+      <w:proofErr w:type="gramEnd"/>
+      <w:r>
+        <w:rPr>
+          <w:color w:val="FF0000"/>
+          <w:lang w:val="pt-BR"/>
+        </w:rPr>
+        <w:t>COD_MOEDA</w:t>
+      </w:r>
+    </w:p>
+    <w:p>
+      <w:pPr>
+        <w:spacing w:after="0" w:line="240" w:lineRule="auto"/>
+        <w:rPr>
+          <w:color w:val="FF0000"/>
+          <w:lang w:val="pt-BR"/>
+        </w:rPr>
+      </w:pPr>
+      <w:r>
+        <w:rPr>
+          <w:color w:val="FF0000"/>
+          <w:lang w:val="pt-BR"/>
+        </w:rPr>
+        <w:tab/>
+        <w:t xml:space="preserve">COD_NIVEL_ACESSO REFERENCIA </w:t>
+      </w:r>
+      <w:proofErr w:type="gramStart"/>
+      <w:r>
+        <w:rPr>
+          <w:color w:val="FF0000"/>
+          <w:lang w:val="pt-BR"/>
+        </w:rPr>
+        <w:t>NIVEL_ACESSO</w:t>
+      </w:r>
+      <w:r>
+        <w:rPr>
+          <w:color w:val="FF0000"/>
+          <w:lang w:val="pt-BR"/>
+        </w:rPr>
+        <w:t>.</w:t>
+      </w:r>
+      <w:proofErr w:type="gramEnd"/>
+      <w:r>
+        <w:rPr>
+          <w:color w:val="FF0000"/>
+          <w:lang w:val="pt-BR"/>
+        </w:rPr>
+        <w:t>COD_</w:t>
+      </w:r>
+      <w:r>
+        <w:rPr>
+          <w:color w:val="FF0000"/>
+          <w:lang w:val="pt-BR"/>
+        </w:rPr>
+        <w:t xml:space="preserve"> </w:t>
+      </w:r>
+      <w:r>
+        <w:rPr>
+          <w:color w:val="FF0000"/>
+          <w:lang w:val="pt-BR"/>
+        </w:rPr>
+        <w:t>NIVEL_AC</w:t>
+      </w:r>
+    </w:p>
+    <w:p>
+      <w:pPr>
+        <w:spacing w:after="0" w:line="240" w:lineRule="auto"/>
+        <w:rPr>
+          <w:color w:val="FF0000"/>
+        </w:rPr>
+      </w:pPr>
+      <w:r>
+        <w:rPr>
+          <w:color w:val="FF0000"/>
+          <w:lang w:val="pt-BR"/>
+        </w:rPr>
+        <w:tab/>
+      </w:r>
+      <w:r>
+        <w:rPr>
+          <w:color w:val="FF0000"/>
+        </w:rPr>
+        <w:t xml:space="preserve">COD_US_ADM REFERENCIA USUARIO.COD_US </w:t>
+      </w:r>
+    </w:p>
+    <w:p>
+      <w:pPr>
+        <w:spacing w:after="0" w:line="240" w:lineRule="auto"/>
+      </w:pPr>
+    </w:p>
+    <w:p>
+      <w:pPr>
+        <w:spacing w:after="0" w:line="240" w:lineRule="auto"/>
+        <w:rPr>
+          <w:lang w:val="pt-BR"/>
+        </w:rPr>
+      </w:pPr>
+      <w:proofErr w:type="gramStart"/>
+      <w:r>
+        <w:rPr>
+          <w:lang w:val="pt-BR"/>
+        </w:rPr>
+        <w:t>CONTA_BANCO(</w:t>
+      </w:r>
+      <w:proofErr w:type="gramEnd"/>
+      <w:r>
+        <w:rPr>
+          <w:u w:val="single"/>
+          <w:lang w:val="pt-BR"/>
+        </w:rPr>
+        <w:t>COD_CONTA</w:t>
+      </w:r>
+      <w:r>
+        <w:rPr>
+          <w:lang w:val="pt-BR"/>
+        </w:rPr>
+        <w:t>, COD_US</w:t>
+      </w:r>
+      <w:r>
+        <w:rPr>
+          <w:lang w:val="pt-BR"/>
+        </w:rPr>
+        <w:t>, NUM_CONTA, NUM_AGENCIA, SALDO)</w:t>
+      </w:r>
+    </w:p>
+    <w:p>
+      <w:pPr>
+        <w:spacing w:after="0" w:line="240" w:lineRule="auto"/>
+        <w:rPr>
+          <w:color w:val="FF0000"/>
+        </w:rPr>
+      </w:pPr>
+      <w:r>
+        <w:rPr>
+          <w:lang w:val="pt-BR"/>
+        </w:rPr>
+        <w:tab/>
+      </w:r>
+      <w:r>
+        <w:rPr>
+          <w:color w:val="FF0000"/>
+        </w:rPr>
+        <w:t>COD_US_ADM REFERENCIA USUARIO.COD_US</w:t>
+      </w:r>
+    </w:p>
+    <w:p>
+      <w:pPr>
+        <w:spacing w:after="0" w:line="240" w:lineRule="auto"/>
+      </w:pPr>
+    </w:p>
+    <w:p>
+      <w:pPr>
+        <w:spacing w:after="0" w:line="240" w:lineRule="auto"/>
+        <w:rPr>
+          <w:lang w:val="pt-BR"/>
+        </w:rPr>
+      </w:pPr>
+      <w:proofErr w:type="gramStart"/>
+      <w:r>
+        <w:rPr>
           <w:lang w:val="pt-BR"/>
         </w:rPr>
         <w:t>CATEGORIA(</w:t>
@@ -178,7 +422,19 @@
         <w:rPr>
           <w:lang w:val="pt-BR"/>
         </w:rPr>
-        <w:t>, DESCRICAO)</w:t>
+        <w:t xml:space="preserve">, </w:t>
+      </w:r>
+      <w:r>
+        <w:rPr>
+          <w:lang w:val="pt-BR"/>
+        </w:rPr>
+        <w:t>TIPO_CAT, DESCR_CAT</w:t>
+      </w:r>
+      <w:r>
+        <w:rPr>
+          <w:lang w:val="pt-BR"/>
+        </w:rPr>
+        <w:t>)</w:t>
       </w:r>
     </w:p>
     <w:p>
@@ -228,7 +484,13 @@
         <w:rPr>
           <w:lang w:val="pt-BR"/>
         </w:rPr>
-        <w:t>, DESCRICAO)</w:t>
+        <w:t>, DESCR_SUBCAT</w:t>
+      </w:r>
+      <w:r>
+        <w:rPr>
+          <w:lang w:val="pt-BR"/>
+        </w:rPr>
+        <w:t>)</w:t>
       </w:r>
     </w:p>
     <w:p>
@@ -250,28 +512,81 @@
           <w:color w:val="FF0000"/>
           <w:lang w:val="pt-BR"/>
         </w:rPr>
-        <w:t>COD_CAT REFERENCIA CATEGORIA</w:t>
-      </w:r>
-    </w:p>
-    <w:p>
-      <w:pPr>
-        <w:spacing w:after="0" w:line="240" w:lineRule="auto"/>
-        <w:rPr>
-          <w:color w:val="FF0000"/>
-          <w:lang w:val="pt-BR"/>
-        </w:rPr>
-      </w:pPr>
-    </w:p>
-    <w:p>
-      <w:pPr>
-        <w:spacing w:after="0" w:line="240" w:lineRule="auto"/>
-        <w:rPr>
-          <w:lang w:val="pt-BR"/>
-        </w:rPr>
-      </w:pPr>
+        <w:t xml:space="preserve">COD_CAT REFERENCIA </w:t>
+      </w:r>
       <w:proofErr w:type="gramStart"/>
       <w:r>
         <w:rPr>
+          <w:color w:val="FF0000"/>
+          <w:lang w:val="pt-BR"/>
+        </w:rPr>
+        <w:t>CATEGORIA</w:t>
+      </w:r>
+      <w:r>
+        <w:rPr>
+          <w:color w:val="FF0000"/>
+          <w:lang w:val="pt-BR"/>
+        </w:rPr>
+        <w:t>.</w:t>
+      </w:r>
+      <w:proofErr w:type="gramEnd"/>
+      <w:r>
+        <w:rPr>
+          <w:color w:val="FF0000"/>
+          <w:lang w:val="pt-BR"/>
+        </w:rPr>
+        <w:t>COD_CAT</w:t>
+      </w:r>
+    </w:p>
+    <w:p>
+      <w:pPr>
+        <w:spacing w:after="0" w:line="240" w:lineRule="auto"/>
+        <w:rPr>
+          <w:color w:val="FF0000"/>
+          <w:lang w:val="pt-BR"/>
+        </w:rPr>
+      </w:pPr>
+    </w:p>
+    <w:p>
+      <w:pPr>
+        <w:spacing w:after="0" w:line="240" w:lineRule="auto"/>
+        <w:rPr>
+          <w:lang w:val="pt-BR"/>
+        </w:rPr>
+      </w:pPr>
+      <w:proofErr w:type="gramStart"/>
+      <w:r>
+        <w:rPr>
+          <w:lang w:val="pt-BR"/>
+        </w:rPr>
+        <w:t>FORMA_PGTO(</w:t>
+      </w:r>
+      <w:proofErr w:type="gramEnd"/>
+      <w:r>
+        <w:rPr>
+          <w:lang w:val="pt-BR"/>
+        </w:rPr>
+        <w:t>COD_FORMA_PAGTO, DESCR_FORMA_PAGTO)</w:t>
+      </w:r>
+    </w:p>
+    <w:p>
+      <w:pPr>
+        <w:spacing w:after="0" w:line="240" w:lineRule="auto"/>
+        <w:rPr>
+          <w:lang w:val="pt-BR"/>
+        </w:rPr>
+      </w:pPr>
+    </w:p>
+    <w:p>
+      <w:pPr>
+        <w:spacing w:after="0" w:line="240" w:lineRule="auto"/>
+        <w:rPr>
+          <w:lang w:val="pt-BR"/>
+        </w:rPr>
+      </w:pPr>
+      <w:proofErr w:type="gramStart"/>
+      <w:r>
+        <w:rPr>
           <w:lang w:val="pt-BR"/>
         </w:rPr>
         <w:t>DESPESA(</w:t>
@@ -288,15 +603,56 @@
         <w:rPr>
           <w:lang w:val="pt-BR"/>
         </w:rPr>
-        <w:t>, COD_U, DATA, COD_CAT, COD_SUBCAT, VALOR)</w:t>
-      </w:r>
-    </w:p>
-    <w:p>
-      <w:pPr>
-        <w:spacing w:after="0" w:line="240" w:lineRule="auto"/>
-        <w:rPr>
-          <w:color w:val="FF0000"/>
-          <w:lang w:val="pt-BR"/>
+        <w:t>, COD_U</w:t>
+      </w:r>
+      <w:r>
+        <w:rPr>
+          <w:lang w:val="pt-BR"/>
+        </w:rPr>
+        <w:t>S</w:t>
+      </w:r>
+      <w:r>
+        <w:rPr>
+          <w:lang w:val="pt-BR"/>
+        </w:rPr>
+        <w:t>, DATA, COD_CAT, COD_SUBCAT,</w:t>
+      </w:r>
+      <w:r>
+        <w:rPr>
+          <w:lang w:val="pt-BR"/>
+        </w:rPr>
+        <w:t xml:space="preserve"> COMPROVANTE,</w:t>
+      </w:r>
+      <w:r>
+        <w:rPr>
+          <w:lang w:val="pt-BR"/>
+        </w:rPr>
+        <w:t xml:space="preserve"> VALOR</w:t>
+      </w:r>
+      <w:r>
+        <w:rPr>
+          <w:lang w:val="pt-BR"/>
+        </w:rPr>
+        <w:t xml:space="preserve">,COD_CONTA, </w:t>
+      </w:r>
+      <w:r>
+        <w:rPr>
+          <w:lang w:val="pt-BR"/>
+        </w:rPr>
+        <w:t>DESCR_FORMA_PAGTO</w:t>
+      </w:r>
+      <w:r>
+        <w:rPr>
+          <w:lang w:val="pt-BR"/>
+        </w:rPr>
+        <w:t>)</w:t>
+      </w:r>
+    </w:p>
+    <w:p>
+      <w:pPr>
+        <w:spacing w:after="0" w:line="240" w:lineRule="auto"/>
+        <w:rPr>
+          <w:color w:val="FF0000"/>
         </w:rPr>
       </w:pPr>
       <w:r>
@@ -308,26 +664,71 @@
       <w:r>
         <w:rPr>
           <w:color w:val="FF0000"/>
-          <w:lang w:val="pt-BR"/>
-        </w:rPr>
-        <w:t>COD_U REFERENCIA USUARIO</w:t>
-      </w:r>
-    </w:p>
-    <w:p>
-      <w:pPr>
-        <w:spacing w:after="0" w:line="240" w:lineRule="auto"/>
-        <w:rPr>
-          <w:color w:val="FF0000"/>
-          <w:lang w:val="pt-BR"/>
-        </w:rPr>
-      </w:pPr>
-      <w:r>
-        <w:rPr>
-          <w:color w:val="FF0000"/>
-          <w:lang w:val="pt-BR"/>
+        </w:rPr>
+        <w:t>COD_U</w:t>
+      </w:r>
+      <w:r>
+        <w:rPr>
+          <w:color w:val="FF0000"/>
+        </w:rPr>
+        <w:t>S</w:t>
+      </w:r>
+      <w:r>
+        <w:rPr>
+          <w:color w:val="FF0000"/>
+        </w:rPr>
+        <w:t xml:space="preserve"> REFERENCIA USUARIO</w:t>
+      </w:r>
+      <w:r>
+        <w:rPr>
+          <w:color w:val="FF0000"/>
+        </w:rPr>
+        <w:t>.COD_US</w:t>
+      </w:r>
+    </w:p>
+    <w:p>
+      <w:pPr>
+        <w:spacing w:after="0" w:line="240" w:lineRule="auto"/>
+        <w:rPr>
+          <w:color w:val="FF0000"/>
+          <w:lang w:val="pt-BR"/>
+        </w:rPr>
+      </w:pPr>
+      <w:r>
+        <w:rPr>
+          <w:color w:val="FF0000"/>
         </w:rPr>
         <w:tab/>
-        <w:t>COD_CAT REFERENCIA CATEGORIA</w:t>
+      </w:r>
+      <w:r>
+        <w:rPr>
+          <w:color w:val="FF0000"/>
+          <w:lang w:val="pt-BR"/>
+        </w:rPr>
+        <w:t xml:space="preserve">COD_CAT REFERENCIA </w:t>
+      </w:r>
+      <w:proofErr w:type="gramStart"/>
+      <w:r>
+        <w:rPr>
+          <w:color w:val="FF0000"/>
+          <w:lang w:val="pt-BR"/>
+        </w:rPr>
+        <w:t>CATEGORIA</w:t>
+      </w:r>
+      <w:r>
+        <w:rPr>
+          <w:color w:val="FF0000"/>
+          <w:lang w:val="pt-BR"/>
+        </w:rPr>
+        <w:t>.</w:t>
+      </w:r>
+      <w:proofErr w:type="gramEnd"/>
+      <w:r>
+        <w:rPr>
+          <w:color w:val="FF0000"/>
+          <w:lang w:val="pt-BR"/>
+        </w:rPr>
+        <w:t>COD_CAT</w:t>
       </w:r>
     </w:p>
     <w:p>
@@ -344,35 +745,115 @@
           <w:lang w:val="pt-BR"/>
         </w:rPr>
         <w:tab/>
-        <w:t>COD_SUBCAT REFERENCIA SUBCATEGORIA</w:t>
-      </w:r>
-    </w:p>
-    <w:p>
-      <w:pPr>
-        <w:spacing w:after="0" w:line="240" w:lineRule="auto"/>
-      </w:pPr>
-    </w:p>
-    <w:p>
-      <w:pPr>
-        <w:spacing w:after="0" w:line="240" w:lineRule="auto"/>
-      </w:pPr>
-      <w:r>
-        <w:t>DESP_CONT_</w:t>
+        <w:t xml:space="preserve">COD_SUBCAT REFERENCIA </w:t>
       </w:r>
       <w:proofErr w:type="gramStart"/>
       <w:r>
-        <w:t>SUBCAT(</w:t>
+        <w:rPr>
+          <w:color w:val="FF0000"/>
+          <w:lang w:val="pt-BR"/>
+        </w:rPr>
+        <w:t>SUBCATEGORIA</w:t>
+      </w:r>
+      <w:r>
+        <w:rPr>
+          <w:color w:val="FF0000"/>
+          <w:lang w:val="pt-BR"/>
+        </w:rPr>
+        <w:t>.</w:t>
       </w:r>
       <w:proofErr w:type="gramEnd"/>
       <w:r>
         <w:rPr>
-          <w:u w:val="single"/>
-        </w:rPr>
-        <w:t>COD_DESP, COD_SUBCAT</w:t>
-      </w:r>
-      <w:r>
-        <w:t>)</w:t>
-      </w:r>
+          <w:color w:val="FF0000"/>
+          <w:lang w:val="pt-BR"/>
+        </w:rPr>
+        <w:t>COD_SUBCAT</w:t>
+      </w:r>
+    </w:p>
+    <w:p>
+      <w:pPr>
+        <w:spacing w:after="0" w:line="240" w:lineRule="auto"/>
+        <w:rPr>
+          <w:color w:val="FF0000"/>
+          <w:lang w:val="pt-BR"/>
+        </w:rPr>
+      </w:pPr>
+      <w:r>
+        <w:rPr>
+          <w:color w:val="FF0000"/>
+          <w:lang w:val="pt-BR"/>
+        </w:rPr>
+        <w:tab/>
+        <w:t xml:space="preserve">COD_CONTA REFERENCIA </w:t>
+      </w:r>
+      <w:proofErr w:type="gramStart"/>
+      <w:r>
+        <w:rPr>
+          <w:color w:val="FF0000"/>
+          <w:lang w:val="pt-BR"/>
+        </w:rPr>
+        <w:t>CONTA_BANCO.</w:t>
+      </w:r>
+      <w:proofErr w:type="gramEnd"/>
+      <w:r>
+        <w:rPr>
+          <w:color w:val="FF0000"/>
+          <w:lang w:val="pt-BR"/>
+        </w:rPr>
+        <w:t>COD_CONTA</w:t>
+      </w:r>
+    </w:p>
+    <w:p>
+      <w:pPr>
+        <w:spacing w:after="0" w:line="240" w:lineRule="auto"/>
+        <w:rPr>
+          <w:color w:val="FF0000"/>
+          <w:lang w:val="pt-BR"/>
+        </w:rPr>
+      </w:pPr>
+      <w:r>
+        <w:rPr>
+          <w:color w:val="FF0000"/>
+          <w:lang w:val="pt-BR"/>
+        </w:rPr>
+        <w:tab/>
+      </w:r>
+      <w:r>
+        <w:rPr>
+          <w:color w:val="FF0000"/>
+          <w:lang w:val="pt-BR"/>
+        </w:rPr>
+        <w:t>COD_FORMA_PGTO</w:t>
+      </w:r>
+      <w:r>
+        <w:rPr>
+          <w:color w:val="FF0000"/>
+          <w:lang w:val="pt-BR"/>
+        </w:rPr>
+        <w:t xml:space="preserve"> REFERENCIA FORMA_PAGTO.</w:t>
+      </w:r>
+      <w:r>
+        <w:rPr>
+          <w:lang w:val="pt-BR"/>
+        </w:rPr>
+        <w:t xml:space="preserve"> </w:t>
+      </w:r>
+      <w:r>
+        <w:rPr>
+          <w:color w:val="FF0000"/>
+          <w:lang w:val="pt-BR"/>
+        </w:rPr>
+        <w:t>COD_FORMA_PGTO</w:t>
+      </w:r>
+    </w:p>
+    <w:p>
+      <w:pPr>
+        <w:spacing w:after="0" w:line="240" w:lineRule="auto"/>
+        <w:rPr>
+          <w:lang w:val="pt-BR"/>
+        </w:rPr>
+      </w:pPr>
       <w:bookmarkStart w:id="0" w:name="_GoBack"/>
       <w:bookmarkEnd w:id="0"/>
     </w:p>
@@ -380,86 +861,106 @@
       <w:pPr>
         <w:spacing w:after="0" w:line="240" w:lineRule="auto"/>
         <w:rPr>
-          <w:color w:val="FF0000"/>
-          <w:lang w:val="pt-BR"/>
-        </w:rPr>
-      </w:pPr>
-      <w:r>
+          <w:lang w:val="pt-BR"/>
+        </w:rPr>
+      </w:pPr>
+      <w:proofErr w:type="gramStart"/>
+      <w:r>
+        <w:rPr>
+          <w:lang w:val="pt-BR"/>
+        </w:rPr>
+        <w:t>RECEITA</w:t>
+      </w:r>
+      <w:r>
+        <w:rPr>
+          <w:lang w:val="pt-BR"/>
+        </w:rPr>
+        <w:t>(</w:t>
+      </w:r>
+      <w:proofErr w:type="gramEnd"/>
+      <w:r>
+        <w:rPr>
+          <w:u w:val="single"/>
+          <w:lang w:val="pt-BR"/>
+        </w:rPr>
+        <w:t>COD_REC</w:t>
+      </w:r>
+      <w:r>
+        <w:rPr>
+          <w:lang w:val="pt-BR"/>
+        </w:rPr>
+        <w:t xml:space="preserve">, </w:t>
+      </w:r>
+      <w:r>
+        <w:rPr>
+          <w:lang w:val="pt-BR"/>
+        </w:rPr>
+        <w:t>COD_US, DATA, COD_CAT, COD_SUBCAT, COMPROVANTE, VALOR,COD_CONTA, DESCR_FORMA_PAGTO)</w:t>
+      </w:r>
+    </w:p>
+    <w:p>
+      <w:pPr>
+        <w:spacing w:after="0" w:line="240" w:lineRule="auto"/>
+        <w:rPr>
+          <w:color w:val="FF0000"/>
+        </w:rPr>
+      </w:pPr>
+      <w:r>
+        <w:rPr>
+          <w:lang w:val="pt-BR"/>
+        </w:rPr>
         <w:tab/>
       </w:r>
       <w:r>
         <w:rPr>
           <w:color w:val="FF0000"/>
-          <w:lang w:val="pt-BR"/>
-        </w:rPr>
-        <w:t>COD_DESP REFERENCIA DESPESA</w:t>
-      </w:r>
-    </w:p>
-    <w:p>
-      <w:pPr>
-        <w:spacing w:after="0" w:line="240" w:lineRule="auto"/>
-        <w:ind w:firstLine="720"/>
-        <w:rPr>
-          <w:color w:val="FF0000"/>
-          <w:lang w:val="pt-BR"/>
-        </w:rPr>
-      </w:pPr>
-      <w:r>
-        <w:rPr>
-          <w:color w:val="FF0000"/>
-          <w:lang w:val="pt-BR"/>
-        </w:rPr>
-        <w:t>COD_SUBCAT REFERENCIA SUBCATEGOTIA</w:t>
-      </w:r>
-    </w:p>
-    <w:p>
-      <w:pPr>
-        <w:spacing w:after="0" w:line="240" w:lineRule="auto"/>
-        <w:rPr>
-          <w:lang w:val="pt-BR"/>
-        </w:rPr>
-      </w:pPr>
-    </w:p>
-    <w:p>
-      <w:pPr>
-        <w:spacing w:after="0" w:line="240" w:lineRule="auto"/>
-        <w:rPr>
-          <w:lang w:val="pt-BR"/>
-        </w:rPr>
-      </w:pPr>
+        </w:rPr>
+        <w:t>COD_US REFERENCIA USUARIO.COD_US</w:t>
+      </w:r>
+    </w:p>
+    <w:p>
+      <w:pPr>
+        <w:spacing w:after="0" w:line="240" w:lineRule="auto"/>
+        <w:rPr>
+          <w:color w:val="FF0000"/>
+          <w:lang w:val="pt-BR"/>
+        </w:rPr>
+      </w:pPr>
+      <w:r>
+        <w:rPr>
+          <w:color w:val="FF0000"/>
+        </w:rPr>
+        <w:tab/>
+      </w:r>
+      <w:r>
+        <w:rPr>
+          <w:color w:val="FF0000"/>
+          <w:lang w:val="pt-BR"/>
+        </w:rPr>
+        <w:t xml:space="preserve">COD_CAT REFERENCIA </w:t>
+      </w:r>
       <w:proofErr w:type="gramStart"/>
       <w:r>
         <w:rPr>
-          <w:lang w:val="pt-BR"/>
-        </w:rPr>
-        <w:t>RECEITA</w:t>
-      </w:r>
-      <w:r>
-        <w:rPr>
-          <w:lang w:val="pt-BR"/>
-        </w:rPr>
-        <w:t>(</w:t>
+          <w:color w:val="FF0000"/>
+          <w:lang w:val="pt-BR"/>
+        </w:rPr>
+        <w:t>CATEGORIA</w:t>
+      </w:r>
+      <w:r>
+        <w:rPr>
+          <w:color w:val="FF0000"/>
+          <w:lang w:val="pt-BR"/>
+        </w:rPr>
+        <w:t>.</w:t>
       </w:r>
       <w:proofErr w:type="gramEnd"/>
       <w:r>
         <w:rPr>
-          <w:u w:val="single"/>
-          <w:lang w:val="pt-BR"/>
-        </w:rPr>
-        <w:t>COD_</w:t>
-      </w:r>
-      <w:r>
-        <w:rPr>
-          <w:u w:val="single"/>
-          <w:lang w:val="pt-BR"/>
-        </w:rPr>
-        <w:t>REC</w:t>
-      </w:r>
-      <w:r>
-        <w:rPr>
-          <w:lang w:val="pt-BR"/>
-        </w:rPr>
-        <w:t>, COD_U, DATA, COD_CAT, COD_SUBCAT, VALOR)</w:t>
+          <w:color w:val="FF0000"/>
+          <w:lang w:val="pt-BR"/>
+        </w:rPr>
+        <w:t>COD_CAT</w:t>
       </w:r>
     </w:p>
     <w:p>
@@ -476,7 +977,30 @@
           <w:lang w:val="pt-BR"/>
         </w:rPr>
         <w:tab/>
-        <w:t>COD_U REFERENCIA USUARIO</w:t>
+        <w:t xml:space="preserve">COD_SUBCAT REFERENCIA </w:t>
+      </w:r>
+      <w:proofErr w:type="gramStart"/>
+      <w:r>
+        <w:rPr>
+          <w:color w:val="FF0000"/>
+          <w:lang w:val="pt-BR"/>
+        </w:rPr>
+        <w:t>SUBCATEGORIA</w:t>
+      </w:r>
+      <w:r>
+        <w:rPr>
+          <w:color w:val="FF0000"/>
+          <w:lang w:val="pt-BR"/>
+        </w:rPr>
+        <w:t>.</w:t>
+      </w:r>
+      <w:proofErr w:type="gramEnd"/>
+      <w:r>
+        <w:rPr>
+          <w:color w:val="FF0000"/>
+          <w:lang w:val="pt-BR"/>
+        </w:rPr>
+        <w:t>COD_SUBCAT</w:t>
       </w:r>
     </w:p>
     <w:p>
@@ -493,7 +1017,23 @@
           <w:lang w:val="pt-BR"/>
         </w:rPr>
         <w:tab/>
-        <w:t>COD_CAT REFERENCIA CATEGORIA</w:t>
+        <w:t xml:space="preserve">COD_CONTA REFERENCIA </w:t>
+      </w:r>
+      <w:proofErr w:type="gramStart"/>
+      <w:r>
+        <w:rPr>
+          <w:color w:val="FF0000"/>
+          <w:lang w:val="pt-BR"/>
+        </w:rPr>
+        <w:t>CONTA_BANCO.</w:t>
+      </w:r>
+      <w:proofErr w:type="gramEnd"/>
+      <w:r>
+        <w:rPr>
+          <w:color w:val="FF0000"/>
+          <w:lang w:val="pt-BR"/>
+        </w:rPr>
+        <w:t>COD_CONTA</w:t>
       </w:r>
     </w:p>
     <w:p>
@@ -510,97 +1050,40 @@
           <w:lang w:val="pt-BR"/>
         </w:rPr>
         <w:tab/>
-        <w:t>COD_SUBCAT REFERENCIA SUBCATEGORIA</w:t>
-      </w:r>
-    </w:p>
-    <w:p>
-      <w:pPr>
-        <w:spacing w:after="0" w:line="240" w:lineRule="auto"/>
-      </w:pPr>
-    </w:p>
-    <w:p>
-      <w:pPr>
-        <w:spacing w:after="0" w:line="240" w:lineRule="auto"/>
-      </w:pPr>
-      <w:r>
-        <w:t>REC</w:t>
-      </w:r>
-      <w:r>
-        <w:t>_CONT_</w:t>
-      </w:r>
-      <w:proofErr w:type="gramStart"/>
-      <w:r>
-        <w:t>SUBCAT(</w:t>
-      </w:r>
-      <w:proofErr w:type="gramEnd"/>
-      <w:r>
-        <w:rPr>
-          <w:u w:val="single"/>
-        </w:rPr>
-        <w:t>COD_REC</w:t>
-      </w:r>
-      <w:r>
-        <w:t>, COD_SUBCAT)</w:t>
-      </w:r>
-    </w:p>
-    <w:p>
-      <w:pPr>
-        <w:spacing w:after="0" w:line="240" w:lineRule="auto"/>
-        <w:rPr>
-          <w:color w:val="FF0000"/>
-        </w:rPr>
-      </w:pPr>
-      <w:r>
-        <w:tab/>
-      </w:r>
-      <w:r>
-        <w:rPr>
-          <w:color w:val="FF0000"/>
-        </w:rPr>
-        <w:t>COD_REC</w:t>
-      </w:r>
-      <w:r>
-        <w:rPr>
-          <w:color w:val="FF0000"/>
-        </w:rPr>
-        <w:t xml:space="preserve"> REFERENCIA </w:t>
-      </w:r>
-      <w:r>
-        <w:rPr>
-          <w:color w:val="FF0000"/>
-        </w:rPr>
-        <w:t>RECEITA</w:t>
-      </w:r>
-    </w:p>
-    <w:p>
-      <w:pPr>
-        <w:spacing w:after="0" w:line="240" w:lineRule="auto"/>
-        <w:ind w:firstLine="720"/>
-        <w:rPr>
-          <w:color w:val="FF0000"/>
-          <w:lang w:val="pt-BR"/>
-        </w:rPr>
-      </w:pPr>
-      <w:r>
-        <w:rPr>
-          <w:color w:val="FF0000"/>
-          <w:lang w:val="pt-BR"/>
-        </w:rPr>
-        <w:t>COD_SUBCAT REFERENCIA SUBCATEGOTIA</w:t>
-      </w:r>
-    </w:p>
-    <w:p>
-      <w:pPr>
-        <w:spacing w:line="240" w:lineRule="auto"/>
-        <w:rPr>
-          <w:lang w:val="pt-BR"/>
-        </w:rPr>
-      </w:pPr>
-    </w:p>
-    <w:p>
-      <w:pPr>
-        <w:spacing w:line="240" w:lineRule="auto"/>
-        <w:rPr>
+      </w:r>
+      <w:r>
+        <w:rPr>
+          <w:color w:val="FF0000"/>
+          <w:lang w:val="pt-BR"/>
+        </w:rPr>
+        <w:t>COD_FORMA_PGTO</w:t>
+      </w:r>
+      <w:r>
+        <w:rPr>
+          <w:color w:val="FF0000"/>
+          <w:lang w:val="pt-BR"/>
+        </w:rPr>
+        <w:t xml:space="preserve"> REFERENCIA FORMA_PAGTO.</w:t>
+      </w:r>
+      <w:r>
+        <w:rPr>
+          <w:lang w:val="pt-BR"/>
+        </w:rPr>
+        <w:t xml:space="preserve"> </w:t>
+      </w:r>
+      <w:r>
+        <w:rPr>
+          <w:color w:val="FF0000"/>
+          <w:lang w:val="pt-BR"/>
+        </w:rPr>
+        <w:t>COD_FORMA_PGTO</w:t>
+      </w:r>
+    </w:p>
+    <w:p>
+      <w:pPr>
+        <w:spacing w:after="0" w:line="240" w:lineRule="auto"/>
+        <w:rPr>
+          <w:color w:val="FF0000"/>
           <w:lang w:val="pt-BR"/>
         </w:rPr>
       </w:pPr>

</xml_diff>